<commit_message>
Added base pages and base php
added;

-index.php
-categories.php
-createPost.php
-DBconnect.php
-DBCreateUpdate.php
-editPost.php
-editProfile.php
-header.php
-footer.php
-login.php
-messages.php
-passwordReset.php
-search.php
-singlePost.php
-viewUser.php
and main.css
</commit_message>
<xml_diff>
--- a/documents/project_proposal.docx
+++ b/documents/project_proposal.docx
@@ -63,11 +63,9 @@
       <w:r>
         <w:t xml:space="preserve">To create a versatile shopping app that allows users to post retro electronic items for sale, rather </w:t>
       </w:r>
-      <w:proofErr w:type="spellStart"/>
-      <w:r>
-        <w:t>then</w:t>
-      </w:r>
-      <w:proofErr w:type="spellEnd"/>
+      <w:r>
+        <w:t>than</w:t>
+      </w:r>
       <w:r>
         <w:t xml:space="preserve"> then being sent to landfills, and for them to be bought by customers in search of that retro feel technology.</w:t>
       </w:r>
@@ -107,6 +105,9 @@
       <w:r>
         <w:t>Creation of broad website and design</w:t>
       </w:r>
+      <w:r>
+        <w:t>.</w:t>
+      </w:r>
     </w:p>
     <w:p>
       <w:pPr>
@@ -179,6 +180,9 @@
       <w:r>
         <w:t xml:space="preserve"> to allow users to easily find what they’re looking for</w:t>
       </w:r>
+      <w:r>
+        <w:t>.</w:t>
+      </w:r>
     </w:p>
     <w:p>
       <w:pPr>
@@ -191,6 +195,9 @@
       <w:r>
         <w:t>Integration of embedded google map showing where the item is listed from (Optional from user)</w:t>
       </w:r>
+      <w:r>
+        <w:t>.</w:t>
+      </w:r>
     </w:p>
     <w:p>
       <w:pPr>
@@ -203,6 +210,9 @@
       <w:r>
         <w:t>Comments and reviews on user profiles (A sort of reputation system, will be moderated)</w:t>
       </w:r>
+      <w:r>
+        <w:t>.</w:t>
+      </w:r>
     </w:p>
     <w:p>
       <w:pPr>
@@ -215,6 +225,9 @@
       <w:r>
         <w:t>Easily sharable, pretty links</w:t>
       </w:r>
+      <w:r>
+        <w:t>.</w:t>
+      </w:r>
     </w:p>
     <w:p>
       <w:pPr>
@@ -289,6 +302,9 @@
       <w:r>
         <w:t xml:space="preserve"> Each Item can have zero to 10 tags</w:t>
       </w:r>
+      <w:r>
+        <w:t>.</w:t>
+      </w:r>
     </w:p>
     <w:p>
       <w:pPr>
@@ -301,11 +317,9 @@
       <w:r>
         <w:t xml:space="preserve">CATEGORIES: </w:t>
       </w:r>
-      <w:proofErr w:type="gramStart"/>
       <w:r>
         <w:t>Stores</w:t>
       </w:r>
-      <w:proofErr w:type="gramEnd"/>
       <w:r>
         <w:t xml:space="preserve"> </w:t>
       </w:r>
@@ -317,6 +331,9 @@
       </w:r>
       <w:r>
         <w:t xml:space="preserve"> categories, these will be navigable through the Categories page, as a no-search way of finding items</w:t>
+      </w:r>
+      <w:r>
+        <w:t>.</w:t>
       </w:r>
     </w:p>
     <w:p>
@@ -350,6 +367,9 @@
       </w:r>
       <w:r>
         <w:t>page</w:t>
+      </w:r>
+      <w:r>
+        <w:t>.</w:t>
       </w:r>
     </w:p>
     <w:p>

</xml_diff>